<commit_message>
modified:   How to load and links.docx
</commit_message>
<xml_diff>
--- a/How to load and links.docx
+++ b/How to load and links.docx
@@ -8,21 +8,11 @@
           <w:lang w:val="en-US"/>
         </w:rPr>
       </w:pPr>
-      <w:proofErr w:type="spellStart"/>
-      <w:proofErr w:type="gramStart"/>
-      <w:r>
-        <w:rPr>
-          <w:lang w:val="en-US"/>
-        </w:rPr>
-        <w:t>streamlit</w:t>
-      </w:r>
-      <w:proofErr w:type="spellEnd"/>
-      <w:proofErr w:type="gramEnd"/>
-      <w:r>
-        <w:rPr>
-          <w:lang w:val="en-US"/>
-        </w:rPr>
-        <w:t xml:space="preserve"> run .\streamlit</w:t>
+      <w:r>
+        <w:rPr>
+          <w:lang w:val="en-US"/>
+        </w:rPr>
+        <w:t>streamlit run .\streamlit</w:t>
       </w:r>
       <w:r>
         <w:rPr>
@@ -49,8 +39,6 @@
         </w:rPr>
         <w:t>https://www.youtube.com/watch?v=JwSS70SZdyM&amp;t=2141s</w:t>
       </w:r>
-      <w:bookmarkStart w:id="0" w:name="_GoBack"/>
-      <w:bookmarkEnd w:id="0"/>
     </w:p>
     <w:p>
       <w:pPr>
@@ -119,19 +107,11 @@
           <w:lang w:val="en-US"/>
         </w:rPr>
       </w:pPr>
-      <w:proofErr w:type="spellStart"/>
-      <w:r>
-        <w:rPr>
-          <w:lang w:val="en-US"/>
-        </w:rPr>
-        <w:t>SKLearn</w:t>
-      </w:r>
-      <w:proofErr w:type="spellEnd"/>
-      <w:r>
-        <w:rPr>
-          <w:lang w:val="en-US"/>
-        </w:rPr>
-        <w:t xml:space="preserve"> </w:t>
+      <w:r>
+        <w:rPr>
+          <w:lang w:val="en-US"/>
+        </w:rPr>
+        <w:t xml:space="preserve">SKLearn </w:t>
       </w:r>
       <w:hyperlink r:id="rId7" w:history="1">
         <w:r>
@@ -154,14 +134,12 @@
       <w:r>
         <w:t xml:space="preserve">Пример на </w:t>
       </w:r>
-      <w:proofErr w:type="spellStart"/>
       <w:r>
         <w:rPr>
           <w:lang w:val="en-US"/>
         </w:rPr>
         <w:t>kaggle</w:t>
       </w:r>
-      <w:proofErr w:type="spellEnd"/>
       <w:r>
         <w:t xml:space="preserve"> </w:t>
       </w:r>
@@ -269,67 +247,37 @@
           <w:lang w:val="en-US"/>
         </w:rPr>
       </w:pPr>
-      <w:proofErr w:type="spellStart"/>
-      <w:proofErr w:type="gramStart"/>
-      <w:r>
-        <w:rPr>
-          <w:lang w:val="en-US"/>
-        </w:rPr>
-        <w:t>sudo</w:t>
-      </w:r>
-      <w:proofErr w:type="spellEnd"/>
-      <w:proofErr w:type="gramEnd"/>
-      <w:r>
-        <w:rPr>
-          <w:lang w:val="en-US"/>
-        </w:rPr>
-        <w:t xml:space="preserve"> apt-get update</w:t>
-      </w:r>
-    </w:p>
-    <w:p>
-      <w:pPr>
-        <w:rPr>
-          <w:lang w:val="en-US"/>
-        </w:rPr>
-      </w:pPr>
-      <w:proofErr w:type="spellStart"/>
-      <w:proofErr w:type="gramStart"/>
-      <w:r>
-        <w:rPr>
-          <w:lang w:val="en-US"/>
-        </w:rPr>
-        <w:t>sudo</w:t>
-      </w:r>
-      <w:proofErr w:type="spellEnd"/>
-      <w:proofErr w:type="gramEnd"/>
-      <w:r>
-        <w:rPr>
-          <w:lang w:val="en-US"/>
-        </w:rPr>
-        <w:t xml:space="preserve"> apt-get upgrade</w:t>
-      </w:r>
-    </w:p>
-    <w:p>
-      <w:pPr>
-        <w:rPr>
-          <w:lang w:val="en-US"/>
-        </w:rPr>
-      </w:pPr>
-      <w:proofErr w:type="spellStart"/>
-      <w:proofErr w:type="gramStart"/>
-      <w:r>
-        <w:rPr>
-          <w:lang w:val="en-US"/>
-        </w:rPr>
-        <w:t>sudo</w:t>
-      </w:r>
-      <w:proofErr w:type="spellEnd"/>
-      <w:proofErr w:type="gramEnd"/>
-      <w:r>
-        <w:rPr>
-          <w:lang w:val="en-US"/>
-        </w:rPr>
-        <w:t xml:space="preserve"> apt-get install </w:t>
+      <w:r>
+        <w:rPr>
+          <w:lang w:val="en-US"/>
+        </w:rPr>
+        <w:t>sudo apt-get update</w:t>
+      </w:r>
+    </w:p>
+    <w:p>
+      <w:pPr>
+        <w:rPr>
+          <w:lang w:val="en-US"/>
+        </w:rPr>
+      </w:pPr>
+      <w:r>
+        <w:rPr>
+          <w:lang w:val="en-US"/>
+        </w:rPr>
+        <w:t>sudo apt-get upgrade</w:t>
+      </w:r>
+    </w:p>
+    <w:p>
+      <w:pPr>
+        <w:rPr>
+          <w:lang w:val="en-US"/>
+        </w:rPr>
+      </w:pPr>
+      <w:r>
+        <w:rPr>
+          <w:lang w:val="en-US"/>
+        </w:rPr>
+        <w:t xml:space="preserve">sudo apt-get install </w:t>
       </w:r>
       <w:r>
         <w:rPr>
@@ -350,21 +298,11 @@
           <w:lang w:val="en-US"/>
         </w:rPr>
       </w:pPr>
-      <w:proofErr w:type="spellStart"/>
-      <w:proofErr w:type="gramStart"/>
-      <w:r>
-        <w:rPr>
-          <w:lang w:val="en-US"/>
-        </w:rPr>
-        <w:t>sudo</w:t>
-      </w:r>
-      <w:proofErr w:type="spellEnd"/>
-      <w:proofErr w:type="gramEnd"/>
-      <w:r>
-        <w:rPr>
-          <w:lang w:val="en-US"/>
-        </w:rPr>
-        <w:t xml:space="preserve"> apt-get-install python</w:t>
+      <w:r>
+        <w:rPr>
+          <w:lang w:val="en-US"/>
+        </w:rPr>
+        <w:t>sudo apt-get-install python</w:t>
       </w:r>
     </w:p>
     <w:p>
@@ -436,122 +374,70 @@
           <w:lang w:val="en-US"/>
         </w:rPr>
       </w:pPr>
-      <w:proofErr w:type="spellStart"/>
-      <w:proofErr w:type="gramStart"/>
-      <w:r>
-        <w:rPr>
-          <w:lang w:val="en-US"/>
-        </w:rPr>
-        <w:t>sudo</w:t>
-      </w:r>
-      <w:proofErr w:type="spellEnd"/>
-      <w:proofErr w:type="gramEnd"/>
-      <w:r>
-        <w:rPr>
-          <w:lang w:val="en-US"/>
-        </w:rPr>
-        <w:t xml:space="preserve"> apt-get-install python3</w:t>
-      </w:r>
-    </w:p>
-    <w:p>
-      <w:pPr>
-        <w:rPr>
-          <w:lang w:val="en-US"/>
-        </w:rPr>
-      </w:pPr>
-      <w:proofErr w:type="spellStart"/>
-      <w:proofErr w:type="gramStart"/>
-      <w:r>
-        <w:rPr>
-          <w:lang w:val="en-US"/>
-        </w:rPr>
-        <w:t>sudo</w:t>
-      </w:r>
-      <w:proofErr w:type="spellEnd"/>
-      <w:proofErr w:type="gramEnd"/>
-      <w:r>
-        <w:rPr>
-          <w:lang w:val="en-US"/>
-        </w:rPr>
-        <w:t xml:space="preserve"> apt install python3-pip</w:t>
-      </w:r>
-    </w:p>
-    <w:p>
-      <w:pPr>
-        <w:rPr>
-          <w:lang w:val="en-US"/>
-        </w:rPr>
-      </w:pPr>
-    </w:p>
-    <w:p>
-      <w:pPr>
-        <w:rPr>
-          <w:lang w:val="en-US"/>
-        </w:rPr>
-      </w:pPr>
-      <w:proofErr w:type="gramStart"/>
-      <w:r>
-        <w:rPr>
-          <w:lang w:val="en-US"/>
-        </w:rPr>
-        <w:t>pip</w:t>
-      </w:r>
-      <w:proofErr w:type="gramEnd"/>
-      <w:r>
-        <w:rPr>
-          <w:lang w:val="en-US"/>
-        </w:rPr>
-        <w:t xml:space="preserve"> install torch</w:t>
-      </w:r>
-    </w:p>
-    <w:p>
-      <w:pPr>
-        <w:rPr>
-          <w:lang w:val="en-US"/>
-        </w:rPr>
-      </w:pPr>
-      <w:proofErr w:type="gramStart"/>
-      <w:r>
-        <w:rPr>
-          <w:lang w:val="en-US"/>
-        </w:rPr>
-        <w:t>pip</w:t>
-      </w:r>
-      <w:proofErr w:type="gramEnd"/>
-      <w:r>
-        <w:rPr>
-          <w:lang w:val="en-US"/>
-        </w:rPr>
-        <w:t xml:space="preserve"> install </w:t>
-      </w:r>
-      <w:proofErr w:type="spellStart"/>
-      <w:r>
-        <w:rPr>
-          <w:lang w:val="en-US"/>
-        </w:rPr>
-        <w:t>tensorflow</w:t>
-      </w:r>
-      <w:proofErr w:type="spellEnd"/>
-    </w:p>
-    <w:p>
-      <w:pPr>
-        <w:rPr>
-          <w:lang w:val="en-US"/>
-        </w:rPr>
-      </w:pPr>
-      <w:proofErr w:type="gramStart"/>
-      <w:r>
-        <w:rPr>
-          <w:lang w:val="en-US"/>
-        </w:rPr>
-        <w:t>pip</w:t>
-      </w:r>
-      <w:proofErr w:type="gramEnd"/>
-      <w:r>
-        <w:rPr>
-          <w:lang w:val="en-US"/>
-        </w:rPr>
-        <w:t xml:space="preserve"> install Jinja2==3.1.2</w:t>
+      <w:r>
+        <w:rPr>
+          <w:lang w:val="en-US"/>
+        </w:rPr>
+        <w:t>sudo apt-get-install python3</w:t>
+      </w:r>
+    </w:p>
+    <w:p>
+      <w:pPr>
+        <w:rPr>
+          <w:lang w:val="en-US"/>
+        </w:rPr>
+      </w:pPr>
+      <w:r>
+        <w:rPr>
+          <w:lang w:val="en-US"/>
+        </w:rPr>
+        <w:t>sudo apt install python3-pip</w:t>
+      </w:r>
+    </w:p>
+    <w:p>
+      <w:pPr>
+        <w:rPr>
+          <w:lang w:val="en-US"/>
+        </w:rPr>
+      </w:pPr>
+    </w:p>
+    <w:p>
+      <w:pPr>
+        <w:rPr>
+          <w:lang w:val="en-US"/>
+        </w:rPr>
+      </w:pPr>
+      <w:r>
+        <w:rPr>
+          <w:lang w:val="en-US"/>
+        </w:rPr>
+        <w:t>pip install torch</w:t>
+      </w:r>
+    </w:p>
+    <w:p>
+      <w:pPr>
+        <w:rPr>
+          <w:lang w:val="en-US"/>
+        </w:rPr>
+      </w:pPr>
+      <w:r>
+        <w:rPr>
+          <w:lang w:val="en-US"/>
+        </w:rPr>
+        <w:t>pip install tensorflow</w:t>
+      </w:r>
+    </w:p>
+    <w:p>
+      <w:pPr>
+        <w:rPr>
+          <w:lang w:val="en-US"/>
+        </w:rPr>
+      </w:pPr>
+      <w:r>
+        <w:rPr>
+          <w:lang w:val="en-US"/>
+        </w:rPr>
+        <w:t>pip install Jinja2==3.1.2</w:t>
       </w:r>
     </w:p>
     <w:p>
@@ -561,211 +447,104 @@
           <w:lang w:val="en-US"/>
         </w:rPr>
       </w:pPr>
-      <w:proofErr w:type="gramStart"/>
       <w:r>
         <w:rPr>
           <w:color w:val="FF0000"/>
           <w:lang w:val="en-US"/>
         </w:rPr>
-        <w:t>pip</w:t>
-      </w:r>
-      <w:proofErr w:type="gramEnd"/>
-      <w:r>
-        <w:rPr>
-          <w:color w:val="FF0000"/>
-          <w:lang w:val="en-US"/>
-        </w:rPr>
-        <w:t xml:space="preserve"> install </w:t>
-      </w:r>
-      <w:proofErr w:type="spellStart"/>
-      <w:r>
-        <w:rPr>
-          <w:color w:val="FF0000"/>
-          <w:lang w:val="en-US"/>
-        </w:rPr>
-        <w:t>MarkupSafe</w:t>
-      </w:r>
-      <w:proofErr w:type="spellEnd"/>
-      <w:r>
-        <w:rPr>
-          <w:color w:val="FF0000"/>
-          <w:lang w:val="en-US"/>
-        </w:rPr>
-        <w:t>==2.0.1</w:t>
-      </w:r>
-    </w:p>
-    <w:p>
-      <w:pPr>
-        <w:rPr>
-          <w:lang w:val="en-US"/>
-        </w:rPr>
-      </w:pPr>
-    </w:p>
-    <w:p>
-      <w:pPr>
-        <w:rPr>
-          <w:lang w:val="en-US"/>
-        </w:rPr>
-      </w:pPr>
-      <w:proofErr w:type="gramStart"/>
-      <w:r>
-        <w:rPr>
-          <w:lang w:val="en-US"/>
-        </w:rPr>
-        <w:t>pip</w:t>
-      </w:r>
-      <w:proofErr w:type="gramEnd"/>
-      <w:r>
-        <w:rPr>
-          <w:lang w:val="en-US"/>
-        </w:rPr>
-        <w:t xml:space="preserve"> install </w:t>
-      </w:r>
-      <w:proofErr w:type="spellStart"/>
+        <w:t>pip install MarkupSafe==2.0.1</w:t>
+      </w:r>
+    </w:p>
+    <w:p>
+      <w:pPr>
+        <w:rPr>
+          <w:lang w:val="en-US"/>
+        </w:rPr>
+      </w:pPr>
+    </w:p>
+    <w:p>
+      <w:pPr>
+        <w:rPr>
+          <w:lang w:val="en-US"/>
+        </w:rPr>
+      </w:pPr>
+      <w:r>
+        <w:rPr>
+          <w:lang w:val="en-US"/>
+        </w:rPr>
+        <w:t xml:space="preserve">pip install </w:t>
+      </w:r>
       <w:r>
         <w:rPr>
           <w:lang w:val="en-US"/>
         </w:rPr>
         <w:t>streamlit</w:t>
       </w:r>
-      <w:proofErr w:type="spellEnd"/>
-    </w:p>
-    <w:p>
-      <w:pPr>
-        <w:rPr>
-          <w:lang w:val="en-US"/>
-        </w:rPr>
-      </w:pPr>
-      <w:proofErr w:type="gramStart"/>
-      <w:r>
-        <w:rPr>
-          <w:lang w:val="en-US"/>
-        </w:rPr>
-        <w:t>pip</w:t>
-      </w:r>
-      <w:proofErr w:type="gramEnd"/>
-      <w:r>
-        <w:rPr>
-          <w:lang w:val="en-US"/>
-        </w:rPr>
-        <w:t xml:space="preserve"> install </w:t>
-      </w:r>
-      <w:proofErr w:type="spellStart"/>
-      <w:r>
-        <w:rPr>
-          <w:lang w:val="en-US"/>
-        </w:rPr>
-        <w:t>MosesTokenizer</w:t>
-      </w:r>
-      <w:proofErr w:type="spellEnd"/>
-    </w:p>
-    <w:p>
-      <w:pPr>
-        <w:rPr>
-          <w:lang w:val="en-US"/>
-        </w:rPr>
-      </w:pPr>
-      <w:proofErr w:type="gramStart"/>
-      <w:r>
-        <w:rPr>
-          <w:lang w:val="en-US"/>
-        </w:rPr>
-        <w:t>pip</w:t>
-      </w:r>
-      <w:proofErr w:type="gramEnd"/>
-      <w:r>
-        <w:rPr>
-          <w:lang w:val="en-US"/>
-        </w:rPr>
-        <w:t xml:space="preserve"> install transformers</w:t>
-      </w:r>
-    </w:p>
-    <w:p>
-      <w:pPr>
-        <w:rPr>
-          <w:lang w:val="en-US"/>
-        </w:rPr>
-      </w:pPr>
-      <w:proofErr w:type="gramStart"/>
-      <w:r>
-        <w:rPr>
-          <w:lang w:val="en-US"/>
-        </w:rPr>
-        <w:t>pip</w:t>
-      </w:r>
-      <w:proofErr w:type="gramEnd"/>
-      <w:r>
-        <w:rPr>
-          <w:lang w:val="en-US"/>
-        </w:rPr>
-        <w:t xml:space="preserve"> install </w:t>
-      </w:r>
-      <w:proofErr w:type="spellStart"/>
-      <w:r>
-        <w:rPr>
-          <w:lang w:val="en-US"/>
-        </w:rPr>
-        <w:t>sacremoses</w:t>
-      </w:r>
-      <w:proofErr w:type="spellEnd"/>
-    </w:p>
-    <w:p>
-      <w:pPr>
-        <w:rPr>
-          <w:lang w:val="en-US"/>
-        </w:rPr>
-      </w:pPr>
-      <w:proofErr w:type="gramStart"/>
-      <w:r>
-        <w:rPr>
-          <w:lang w:val="en-US"/>
-        </w:rPr>
-        <w:t>pip</w:t>
-      </w:r>
-      <w:proofErr w:type="gramEnd"/>
-      <w:r>
-        <w:rPr>
-          <w:lang w:val="en-US"/>
-        </w:rPr>
-        <w:t xml:space="preserve"> install </w:t>
-      </w:r>
-      <w:proofErr w:type="spellStart"/>
-      <w:r>
-        <w:rPr>
-          <w:lang w:val="en-US"/>
-        </w:rPr>
-        <w:t>plotly</w:t>
-      </w:r>
-      <w:proofErr w:type="spellEnd"/>
-    </w:p>
-    <w:p>
-      <w:pPr>
-        <w:rPr>
-          <w:lang w:val="en-US"/>
-        </w:rPr>
-      </w:pPr>
-      <w:proofErr w:type="gramStart"/>
-      <w:r>
-        <w:rPr>
-          <w:lang w:val="en-US"/>
-        </w:rPr>
-        <w:t>pip</w:t>
-      </w:r>
-      <w:proofErr w:type="gramEnd"/>
-      <w:r>
-        <w:rPr>
-          <w:lang w:val="en-US"/>
-        </w:rPr>
-        <w:t xml:space="preserve"> install </w:t>
-      </w:r>
-      <w:proofErr w:type="spellStart"/>
-      <w:r>
-        <w:rPr>
-          <w:lang w:val="en-US"/>
-        </w:rPr>
-        <w:t>keras</w:t>
-      </w:r>
-      <w:proofErr w:type="spellEnd"/>
+    </w:p>
+    <w:p>
+      <w:pPr>
+        <w:rPr>
+          <w:lang w:val="en-US"/>
+        </w:rPr>
+      </w:pPr>
+      <w:r>
+        <w:rPr>
+          <w:lang w:val="en-US"/>
+        </w:rPr>
+        <w:t>pip install MosesTokenizer</w:t>
+      </w:r>
+    </w:p>
+    <w:p>
+      <w:pPr>
+        <w:rPr>
+          <w:lang w:val="en-US"/>
+        </w:rPr>
+      </w:pPr>
+      <w:r>
+        <w:rPr>
+          <w:lang w:val="en-US"/>
+        </w:rPr>
+        <w:t>pip install transformers</w:t>
+      </w:r>
+    </w:p>
+    <w:p>
+      <w:pPr>
+        <w:rPr>
+          <w:lang w:val="en-US"/>
+        </w:rPr>
+      </w:pPr>
+      <w:r>
+        <w:rPr>
+          <w:lang w:val="en-US"/>
+        </w:rPr>
+        <w:t>pip install sacremoses</w:t>
+      </w:r>
+    </w:p>
+    <w:p>
+      <w:pPr>
+        <w:rPr>
+          <w:lang w:val="en-US"/>
+        </w:rPr>
+      </w:pPr>
+      <w:r>
+        <w:rPr>
+          <w:lang w:val="en-US"/>
+        </w:rPr>
+        <w:t>pip install plotly</w:t>
+      </w:r>
+    </w:p>
+    <w:p>
+      <w:pPr>
+        <w:rPr>
+          <w:lang w:val="en-US"/>
+        </w:rPr>
+      </w:pPr>
+      <w:r>
+        <w:rPr>
+          <w:lang w:val="en-US"/>
+        </w:rPr>
+        <w:t>pip install keras</w:t>
+      </w:r>
     </w:p>
     <w:p>
       <w:pPr>
@@ -784,31 +563,13 @@
           <w:lang w:val="en-US"/>
         </w:rPr>
       </w:pPr>
-      <w:proofErr w:type="gramStart"/>
       <w:r>
         <w:rPr>
           <w:color w:val="FF0000"/>
           <w:lang w:val="en-US"/>
         </w:rPr>
-        <w:t>pip</w:t>
-      </w:r>
-      <w:proofErr w:type="gramEnd"/>
-      <w:r>
-        <w:rPr>
-          <w:color w:val="FF0000"/>
-          <w:lang w:val="en-US"/>
-        </w:rPr>
-        <w:t xml:space="preserve"> install </w:t>
-      </w:r>
-      <w:proofErr w:type="spellStart"/>
-      <w:r>
-        <w:rPr>
-          <w:color w:val="FF0000"/>
-          <w:lang w:val="en-US"/>
-        </w:rPr>
-        <w:t>MarkupSafe</w:t>
-      </w:r>
-      <w:proofErr w:type="spellEnd"/>
+        <w:t>pip install MarkupSafe</w:t>
+      </w:r>
       <w:r>
         <w:rPr>
           <w:color w:val="FF0000"/>
@@ -827,7 +588,6 @@
           <w:lang w:val="en-US"/>
         </w:rPr>
       </w:pPr>
-      <w:proofErr w:type="gramStart"/>
       <w:r>
         <w:rPr>
           <w:rFonts w:ascii="Segoe UI" w:hAnsi="Segoe UI" w:cs="Segoe UI"/>
@@ -837,39 +597,20 @@
           <w:lang w:val="en-US"/>
         </w:rPr>
         <w:lastRenderedPageBreak/>
-        <w:t>pip</w:t>
-      </w:r>
-      <w:proofErr w:type="gramEnd"/>
-      <w:r>
-        <w:rPr>
-          <w:rFonts w:ascii="Segoe UI" w:hAnsi="Segoe UI" w:cs="Segoe UI"/>
-          <w:color w:val="000000"/>
-          <w:sz w:val="27"/>
-          <w:szCs w:val="27"/>
-          <w:lang w:val="en-US"/>
-        </w:rPr>
-        <w:t xml:space="preserve"> install Jinja2==3.1.2</w:t>
-      </w:r>
-    </w:p>
-    <w:p>
-      <w:pPr>
-        <w:rPr>
-          <w:lang w:val="en-US"/>
-        </w:rPr>
-      </w:pPr>
-      <w:proofErr w:type="gramStart"/>
-      <w:r>
-        <w:rPr>
-          <w:lang w:val="en-US"/>
-        </w:rPr>
-        <w:t>pip</w:t>
-      </w:r>
-      <w:proofErr w:type="gramEnd"/>
-      <w:r>
-        <w:rPr>
-          <w:lang w:val="en-US"/>
-        </w:rPr>
-        <w:t xml:space="preserve"> install torch</w:t>
+        <w:t>pip install Jinja2==3.1.2</w:t>
+      </w:r>
+    </w:p>
+    <w:p>
+      <w:pPr>
+        <w:rPr>
+          <w:lang w:val="en-US"/>
+        </w:rPr>
+      </w:pPr>
+      <w:r>
+        <w:rPr>
+          <w:lang w:val="en-US"/>
+        </w:rPr>
+        <w:t>pip install torch</w:t>
       </w:r>
       <w:r>
         <w:rPr>
@@ -893,62 +634,26 @@
         <w:rPr>
           <w:lang w:val="en-US"/>
         </w:rPr>
-        <w:t xml:space="preserve"> if after </w:t>
-      </w:r>
-      <w:proofErr w:type="spellStart"/>
-      <w:r>
-        <w:rPr>
-          <w:lang w:val="en-US"/>
-        </w:rPr>
-        <w:t>transformers</w:t>
-      </w:r>
-      <w:r>
-        <w:rPr>
-          <w:lang w:val="en-US"/>
-        </w:rPr>
-        <w:t>l</w:t>
-      </w:r>
-      <w:proofErr w:type="spellEnd"/>
-      <w:r>
-        <w:rPr>
-          <w:lang w:val="en-US"/>
-        </w:rPr>
-        <w:t>!!!!</w:t>
-      </w:r>
-    </w:p>
-    <w:p>
-      <w:pPr>
-        <w:rPr>
-          <w:lang w:val="en-US"/>
-        </w:rPr>
-      </w:pPr>
-      <w:proofErr w:type="gramStart"/>
-      <w:r>
-        <w:rPr>
-          <w:lang w:val="en-US"/>
-        </w:rPr>
-        <w:t>pip</w:t>
-      </w:r>
-      <w:proofErr w:type="gramEnd"/>
-      <w:r>
-        <w:rPr>
-          <w:lang w:val="en-US"/>
-        </w:rPr>
-        <w:t xml:space="preserve"> install </w:t>
-      </w:r>
-      <w:proofErr w:type="spellStart"/>
-      <w:r>
-        <w:rPr>
-          <w:lang w:val="en-US"/>
-        </w:rPr>
-        <w:t>tf</w:t>
-      </w:r>
-      <w:proofErr w:type="spellEnd"/>
-      <w:r>
-        <w:rPr>
-          <w:lang w:val="en-US"/>
-        </w:rPr>
-        <w:t xml:space="preserve">-nightly – </w:t>
+        <w:t xml:space="preserve"> if after transformers</w:t>
+      </w:r>
+      <w:r>
+        <w:rPr>
+          <w:lang w:val="en-US"/>
+        </w:rPr>
+        <w:t>l!!!!</w:t>
+      </w:r>
+    </w:p>
+    <w:p>
+      <w:pPr>
+        <w:rPr>
+          <w:lang w:val="en-US"/>
+        </w:rPr>
+      </w:pPr>
+      <w:r>
+        <w:rPr>
+          <w:lang w:val="en-US"/>
+        </w:rPr>
+        <w:t xml:space="preserve">pip install tf-nightly – </w:t>
       </w:r>
       <w:r>
         <w:t>перестал</w:t>
@@ -959,11 +664,9 @@
         </w:rPr>
         <w:t xml:space="preserve"> </w:t>
       </w:r>
-      <w:proofErr w:type="spellStart"/>
       <w:r>
         <w:t>корркетно</w:t>
       </w:r>
-      <w:proofErr w:type="spellEnd"/>
       <w:r>
         <w:rPr>
           <w:lang w:val="en-US"/>
@@ -979,14 +682,12 @@
         </w:rPr>
         <w:t xml:space="preserve"> </w:t>
       </w:r>
-      <w:proofErr w:type="spellStart"/>
       <w:r>
         <w:rPr>
           <w:lang w:val="en-US"/>
         </w:rPr>
         <w:t>Tensorflow</w:t>
       </w:r>
-      <w:proofErr w:type="spellEnd"/>
       <w:r>
         <w:rPr>
           <w:lang w:val="en-US"/>
@@ -1002,19 +703,11 @@
         </w:rPr>
         <w:t xml:space="preserve"> </w:t>
       </w:r>
-      <w:proofErr w:type="spellStart"/>
-      <w:r>
-        <w:rPr>
-          <w:lang w:val="en-US"/>
-        </w:rPr>
-        <w:t>keras</w:t>
-      </w:r>
-      <w:proofErr w:type="spellEnd"/>
-      <w:r>
-        <w:rPr>
-          <w:lang w:val="en-US"/>
-        </w:rPr>
-        <w:t xml:space="preserve">. </w:t>
+      <w:r>
+        <w:rPr>
+          <w:lang w:val="en-US"/>
+        </w:rPr>
+        <w:t xml:space="preserve">keras. </w:t>
       </w:r>
       <w:r>
         <w:t>Пришлось</w:t>
@@ -1096,34 +789,93 @@
           <w:lang w:val="en-US"/>
         </w:rPr>
       </w:pPr>
-      <w:proofErr w:type="spellStart"/>
-      <w:r>
-        <w:rPr>
-          <w:lang w:val="en-US"/>
-        </w:rPr>
-        <w:t>Sudo</w:t>
-      </w:r>
-      <w:proofErr w:type="spellEnd"/>
-      <w:r>
-        <w:rPr>
-          <w:lang w:val="en-US"/>
-        </w:rPr>
-        <w:t xml:space="preserve"> </w:t>
-      </w:r>
-      <w:proofErr w:type="spellStart"/>
-      <w:r>
-        <w:rPr>
-          <w:lang w:val="en-US"/>
-        </w:rPr>
-        <w:t>streamlit</w:t>
-      </w:r>
-      <w:proofErr w:type="spellEnd"/>
-      <w:r>
-        <w:rPr>
-          <w:lang w:val="en-US"/>
-        </w:rPr>
-        <w:t xml:space="preserve"> run streamlit_translate.py</w:t>
-      </w:r>
+      <w:r>
+        <w:rPr>
+          <w:lang w:val="en-US"/>
+        </w:rPr>
+        <w:t xml:space="preserve">Sudo </w:t>
+      </w:r>
+      <w:r>
+        <w:rPr>
+          <w:lang w:val="en-US"/>
+        </w:rPr>
+        <w:t>streamlit run streamlit_translate.py</w:t>
+      </w:r>
+    </w:p>
+    <w:p>
+      <w:pPr>
+        <w:rPr>
+          <w:lang w:val="en-US"/>
+        </w:rPr>
+      </w:pPr>
+    </w:p>
+    <w:p>
+      <w:r>
+        <w:t>Запуск окружения:</w:t>
+      </w:r>
+    </w:p>
+    <w:p/>
+    <w:p>
+      <w:r>
+        <w:t xml:space="preserve">В папке, где планируем все запускать: </w:t>
+      </w:r>
+    </w:p>
+    <w:p>
+      <w:pPr>
+        <w:rPr>
+          <w:lang w:val="en-US"/>
+        </w:rPr>
+      </w:pPr>
+      <w:r>
+        <w:rPr>
+          <w:lang w:val="en-US"/>
+        </w:rPr>
+        <w:t>Python3.9 –m venv enc</w:t>
+      </w:r>
+    </w:p>
+    <w:p>
+      <w:pPr>
+        <w:rPr>
+          <w:lang w:val="en-US"/>
+        </w:rPr>
+      </w:pPr>
+      <w:r>
+        <w:rPr>
+          <w:lang w:val="en-US"/>
+        </w:rPr>
+        <w:t>. ./env/bin/activate</w:t>
+      </w:r>
+    </w:p>
+    <w:p>
+      <w:r>
+        <w:t>И</w:t>
+      </w:r>
+      <w:r>
+        <w:rPr>
+          <w:lang w:val="en-US"/>
+        </w:rPr>
+        <w:t xml:space="preserve"> </w:t>
+      </w:r>
+      <w:r>
+        <w:t>далее</w:t>
+      </w:r>
+      <w:r>
+        <w:rPr>
+          <w:lang w:val="en-US"/>
+        </w:rPr>
+        <w:t xml:space="preserve"> </w:t>
+      </w:r>
+      <w:r>
+        <w:rPr>
+          <w:lang w:val="en-US"/>
+        </w:rPr>
+        <w:t>pip install Django,</w:t>
+      </w:r>
+      <w:r>
+        <w:t xml:space="preserve"> например</w:t>
+      </w:r>
+      <w:bookmarkStart w:id="0" w:name="_GoBack"/>
+      <w:bookmarkEnd w:id="0"/>
     </w:p>
     <w:sectPr>
       <w:pgSz w:w="11906" w:h="16838"/>

</xml_diff>